<commit_message>
risk doc and week3a doc modified
</commit_message>
<xml_diff>
--- a/Meeting Notes/Client Meetings/MinutesOfMeetingWeek3a.docx
+++ b/Meeting Notes/Client Meetings/MinutesOfMeetingWeek3a.docx
@@ -124,7 +124,6 @@
         </w:rPr>
         <w:t xml:space="preserve">Present:  </w:t>
       </w:r>
-      <w:proofErr w:type="spellStart"/>
       <w:r>
         <w:rPr>
           <w:rFonts w:ascii="Times" w:eastAsia="Times New Roman" w:hAnsi="Times" w:cs="Times New Roman"/>
@@ -132,29 +131,8 @@
           <w:sz w:val="27"/>
           <w:szCs w:val="27"/>
         </w:rPr>
-        <w:t>Minrui</w:t>
+        <w:t>Minrui Lu, Chen Liu, Michael Bleakley</w:t>
       </w:r>
-      <w:proofErr w:type="spellEnd"/>
-      <w:r>
-        <w:rPr>
-          <w:rFonts w:ascii="Times" w:eastAsia="Times New Roman" w:hAnsi="Times" w:cs="Times New Roman"/>
-          <w:color w:val="000000"/>
-          <w:sz w:val="27"/>
-          <w:szCs w:val="27"/>
-        </w:rPr>
-        <w:t xml:space="preserve"> Lu, Chen Liu, Michael </w:t>
-      </w:r>
-      <w:proofErr w:type="spellStart"/>
-      <w:r>
-        <w:rPr>
-          <w:rFonts w:ascii="Times" w:eastAsia="Times New Roman" w:hAnsi="Times" w:cs="Times New Roman"/>
-          <w:color w:val="000000"/>
-          <w:sz w:val="27"/>
-          <w:szCs w:val="27"/>
-        </w:rPr>
-        <w:t>Bleakley</w:t>
-      </w:r>
-      <w:proofErr w:type="spellEnd"/>
       <w:r>
         <w:rPr>
           <w:rFonts w:ascii="Times" w:eastAsia="Times New Roman" w:hAnsi="Times" w:cs="Times New Roman"/>
@@ -189,21 +167,8 @@
           <w:sz w:val="27"/>
           <w:szCs w:val="27"/>
         </w:rPr>
-        <w:t xml:space="preserve">Lachlan </w:t>
+        <w:t>Lachlan Bunney</w:t>
       </w:r>
-      <w:proofErr w:type="spellStart"/>
-      <w:r>
-        <w:rPr>
-          <w:rFonts w:ascii="Times" w:eastAsia="Times New Roman" w:hAnsi="Times" w:cs="Times New Roman"/>
-          <w:color w:val="000000"/>
-          <w:sz w:val="27"/>
-          <w:szCs w:val="27"/>
-        </w:rPr>
-        <w:t>Bunney</w:t>
-      </w:r>
-      <w:bookmarkStart w:id="0" w:name="_GoBack"/>
-      <w:bookmarkEnd w:id="0"/>
-      <w:proofErr w:type="spellEnd"/>
     </w:p>
     <w:p>
       <w:pPr>
@@ -231,19 +196,8 @@
           <w:sz w:val="27"/>
           <w:szCs w:val="27"/>
         </w:rPr>
-        <w:t xml:space="preserve"> Joshua </w:t>
+        <w:t xml:space="preserve"> Joshua Milambo</w:t>
       </w:r>
-      <w:proofErr w:type="spellStart"/>
-      <w:r>
-        <w:rPr>
-          <w:rFonts w:ascii="Times" w:eastAsia="Times New Roman" w:hAnsi="Times" w:cs="Times New Roman"/>
-          <w:color w:val="000000"/>
-          <w:sz w:val="27"/>
-          <w:szCs w:val="27"/>
-        </w:rPr>
-        <w:t>Milambo</w:t>
-      </w:r>
-      <w:proofErr w:type="spellEnd"/>
     </w:p>
     <w:p>
       <w:pPr>
@@ -712,21 +666,12 @@
                 <w:lang w:val="en-US"/>
               </w:rPr>
             </w:pPr>
-            <w:proofErr w:type="spellStart"/>
-            <w:r>
-              <w:rPr>
-                <w:rFonts w:ascii="Times" w:eastAsia="Times New Roman" w:hAnsi="Times" w:cs="Times New Roman"/>
-                <w:lang w:val="en-US"/>
-              </w:rPr>
-              <w:t>Minrui</w:t>
-            </w:r>
-            <w:proofErr w:type="spellEnd"/>
-            <w:r>
-              <w:rPr>
-                <w:rFonts w:ascii="Times" w:eastAsia="Times New Roman" w:hAnsi="Times" w:cs="Times New Roman"/>
-                <w:lang w:val="en-US"/>
-              </w:rPr>
-              <w:t xml:space="preserve"> indicates that:</w:t>
+            <w:r>
+              <w:rPr>
+                <w:rFonts w:ascii="Times" w:eastAsia="Times New Roman" w:hAnsi="Times" w:cs="Times New Roman"/>
+                <w:lang w:val="en-US"/>
+              </w:rPr>
+              <w:t>Minrui indicates that:</w:t>
             </w:r>
           </w:p>
           <w:p>
@@ -1344,14 +1289,12 @@
                 <w:rFonts w:ascii="Times" w:eastAsia="Times New Roman" w:hAnsi="Times" w:cs="Times New Roman"/>
               </w:rPr>
             </w:pPr>
-            <w:proofErr w:type="spellStart"/>
             <w:r>
               <w:rPr>
                 <w:rFonts w:ascii="Times" w:eastAsia="Times New Roman" w:hAnsi="Times" w:cs="Times New Roman"/>
               </w:rPr>
               <w:t>Minrui</w:t>
             </w:r>
-            <w:proofErr w:type="spellEnd"/>
           </w:p>
           <w:p>
             <w:pPr>
@@ -1728,6 +1671,202 @@
           <w:szCs w:val="27"/>
         </w:rPr>
       </w:pPr>
+    </w:p>
+    <w:p>
+      <w:pPr>
+        <w:spacing w:before="100" w:beforeAutospacing="1" w:after="100" w:afterAutospacing="1"/>
+        <w:rPr>
+          <w:rFonts w:ascii="Times" w:eastAsia="Times New Roman" w:hAnsi="Times" w:cs="Times New Roman"/>
+          <w:b/>
+          <w:color w:val="000000"/>
+          <w:sz w:val="27"/>
+          <w:szCs w:val="27"/>
+        </w:rPr>
+      </w:pPr>
+      <w:r>
+        <w:rPr>
+          <w:rFonts w:ascii="Times" w:eastAsia="Times New Roman" w:hAnsi="Times" w:cs="Times New Roman"/>
+          <w:b/>
+          <w:color w:val="000000"/>
+          <w:sz w:val="27"/>
+          <w:szCs w:val="27"/>
+        </w:rPr>
+        <w:t>Attachment:</w:t>
+      </w:r>
+    </w:p>
+    <w:p>
+      <w:pPr>
+        <w:spacing w:before="100" w:beforeAutospacing="1" w:after="100" w:afterAutospacing="1"/>
+        <w:rPr>
+          <w:rFonts w:ascii="Times" w:eastAsia="Times New Roman" w:hAnsi="Times" w:cs="Times New Roman"/>
+          <w:color w:val="000000"/>
+          <w:sz w:val="27"/>
+          <w:szCs w:val="27"/>
+        </w:rPr>
+      </w:pPr>
+      <w:r>
+        <w:rPr>
+          <w:rFonts w:ascii="Times" w:eastAsia="Times New Roman" w:hAnsi="Times" w:cs="Times New Roman"/>
+          <w:color w:val="000000"/>
+          <w:sz w:val="27"/>
+          <w:szCs w:val="27"/>
+        </w:rPr>
+        <w:t>Idea drafts from the client John Brooke.</w:t>
+      </w:r>
+    </w:p>
+    <w:p>
+      <w:pPr>
+        <w:spacing w:before="100" w:beforeAutospacing="1" w:after="100" w:afterAutospacing="1"/>
+        <w:rPr>
+          <w:rFonts w:ascii="Times" w:eastAsia="Times New Roman" w:hAnsi="Times" w:cs="Times New Roman"/>
+          <w:b/>
+          <w:color w:val="000000"/>
+          <w:sz w:val="27"/>
+          <w:szCs w:val="27"/>
+        </w:rPr>
+      </w:pPr>
+      <w:r>
+        <w:rPr>
+          <w:rFonts w:ascii="Times" w:eastAsia="Times New Roman" w:hAnsi="Times" w:cs="Times New Roman"/>
+          <w:b/>
+          <w:color w:val="000000"/>
+          <w:sz w:val="27"/>
+          <w:szCs w:val="27"/>
+        </w:rPr>
+        <w:t>Draft 01:</w:t>
+      </w:r>
+    </w:p>
+    <w:p>
+      <w:pPr>
+        <w:spacing w:before="100" w:beforeAutospacing="1" w:after="100" w:afterAutospacing="1"/>
+        <w:rPr>
+          <w:rFonts w:ascii="Times" w:eastAsia="Times New Roman" w:hAnsi="Times" w:cs="Times New Roman"/>
+          <w:color w:val="000000"/>
+          <w:sz w:val="27"/>
+          <w:szCs w:val="27"/>
+        </w:rPr>
+      </w:pPr>
+      <w:r>
+        <w:rPr>
+          <w:rFonts w:ascii="Times" w:eastAsia="Times New Roman" w:hAnsi="Times" w:cs="Times New Roman"/>
+          <w:color w:val="000000"/>
+          <w:sz w:val="27"/>
+          <w:szCs w:val="27"/>
+        </w:rPr>
+        <w:t>Uploading File webpage interface thought.</w:t>
+      </w:r>
+    </w:p>
+    <w:p>
+      <w:pPr>
+        <w:spacing w:before="100" w:beforeAutospacing="1" w:after="100" w:afterAutospacing="1"/>
+        <w:rPr>
+          <w:rFonts w:ascii="Times" w:eastAsia="Times New Roman" w:hAnsi="Times" w:cs="Times New Roman"/>
+          <w:color w:val="000000"/>
+          <w:sz w:val="27"/>
+          <w:szCs w:val="27"/>
+        </w:rPr>
+      </w:pPr>
+      <w:r>
+        <w:rPr>
+          <w:rFonts w:ascii="Times" w:eastAsia="Times New Roman" w:hAnsi="Times" w:cs="Times New Roman"/>
+          <w:color w:val="000000"/>
+          <w:sz w:val="27"/>
+          <w:szCs w:val="27"/>
+        </w:rPr>
+        <w:t>Description of Updating Result webpage thought.</w:t>
+      </w:r>
+    </w:p>
+    <w:p>
+      <w:pPr>
+        <w:spacing w:before="100" w:beforeAutospacing="1" w:after="100" w:afterAutospacing="1"/>
+        <w:rPr>
+          <w:rFonts w:ascii="Times" w:eastAsia="Times New Roman" w:hAnsi="Times" w:cs="Times New Roman"/>
+          <w:color w:val="000000"/>
+          <w:sz w:val="27"/>
+          <w:szCs w:val="27"/>
+        </w:rPr>
+      </w:pPr>
+      <w:r>
+        <w:rPr>
+          <w:rFonts w:ascii="Times" w:eastAsia="Times New Roman" w:hAnsi="Times" w:cs="Times New Roman"/>
+          <w:color w:val="000000"/>
+          <w:sz w:val="27"/>
+          <w:szCs w:val="27"/>
+        </w:rPr>
+        <w:t>Database tables idea.</w:t>
+      </w:r>
+    </w:p>
+    <w:p>
+      <w:pPr>
+        <w:spacing w:before="100" w:beforeAutospacing="1" w:after="100" w:afterAutospacing="1"/>
+        <w:rPr>
+          <w:rFonts w:ascii="Times" w:eastAsia="Times New Roman" w:hAnsi="Times" w:cs="Times New Roman"/>
+          <w:color w:val="000000"/>
+          <w:sz w:val="27"/>
+          <w:szCs w:val="27"/>
+        </w:rPr>
+      </w:pPr>
+      <w:r>
+        <w:rPr>
+          <w:rFonts w:ascii="Times" w:eastAsia="Times New Roman" w:hAnsi="Times" w:cs="Times New Roman"/>
+          <w:noProof/>
+          <w:color w:val="000000"/>
+          <w:sz w:val="27"/>
+          <w:szCs w:val="27"/>
+        </w:rPr>
+        <w:drawing>
+          <wp:inline distT="0" distB="0" distL="0" distR="0">
+            <wp:extent cx="4366155" cy="3274525"/>
+            <wp:effectExtent l="0" t="317" r="2857" b="2858"/>
+            <wp:docPr id="1" name="Picture 1"/>
+            <wp:cNvGraphicFramePr>
+              <a:graphicFrameLocks xmlns:a="http://schemas.openxmlformats.org/drawingml/2006/main" noChangeAspect="1"/>
+            </wp:cNvGraphicFramePr>
+            <a:graphic xmlns:a="http://schemas.openxmlformats.org/drawingml/2006/main">
+              <a:graphicData uri="http://schemas.openxmlformats.org/drawingml/2006/picture">
+                <pic:pic xmlns:pic="http://schemas.openxmlformats.org/drawingml/2006/picture">
+                  <pic:nvPicPr>
+                    <pic:cNvPr id="1" name="Draft 01.JPG"/>
+                    <pic:cNvPicPr/>
+                  </pic:nvPicPr>
+                  <pic:blipFill>
+                    <a:blip r:embed="rId5" cstate="print">
+                      <a:extLst>
+                        <a:ext uri="{28A0092B-C50C-407E-A947-70E740481C1C}">
+                          <a14:useLocalDpi xmlns:a14="http://schemas.microsoft.com/office/drawing/2010/main" val="0"/>
+                        </a:ext>
+                      </a:extLst>
+                    </a:blip>
+                    <a:stretch>
+                      <a:fillRect/>
+                    </a:stretch>
+                  </pic:blipFill>
+                  <pic:spPr>
+                    <a:xfrm rot="5400000">
+                      <a:off x="0" y="0"/>
+                      <a:ext cx="4383598" cy="3287607"/>
+                    </a:xfrm>
+                    <a:prstGeom prst="rect">
+                      <a:avLst/>
+                    </a:prstGeom>
+                  </pic:spPr>
+                </pic:pic>
+              </a:graphicData>
+            </a:graphic>
+          </wp:inline>
+        </w:drawing>
+      </w:r>
+    </w:p>
+    <w:p>
+      <w:pPr>
+        <w:spacing w:before="100" w:beforeAutospacing="1" w:after="100" w:afterAutospacing="1"/>
+        <w:rPr>
+          <w:rFonts w:ascii="Times" w:eastAsia="Times New Roman" w:hAnsi="Times" w:cs="Times New Roman"/>
+          <w:color w:val="000000"/>
+          <w:sz w:val="27"/>
+          <w:szCs w:val="27"/>
+        </w:rPr>
+      </w:pPr>
       <w:r>
         <w:rPr>
           <w:rFonts w:ascii="Times" w:eastAsia="Times New Roman" w:hAnsi="Times" w:cs="Times New Roman"/>
@@ -1738,7 +1877,229 @@
         <w:t> </w:t>
       </w:r>
     </w:p>
+    <w:p>
+      <w:pPr>
+        <w:rPr>
+          <w:b/>
+        </w:rPr>
+      </w:pPr>
+      <w:r>
+        <w:rPr>
+          <w:b/>
+        </w:rPr>
+        <w:lastRenderedPageBreak/>
+        <w:t>Draft 02:</w:t>
+      </w:r>
+    </w:p>
+    <w:p>
+      <w:r>
+        <w:t>Idea of Updating Results webpage interface.</w:t>
+      </w:r>
+    </w:p>
+    <w:p>
+      <w:pPr>
+        <w:rPr>
+          <w:b/>
+        </w:rPr>
+      </w:pPr>
+      <w:r>
+        <w:rPr>
+          <w:b/>
+          <w:noProof/>
+        </w:rPr>
+        <w:drawing>
+          <wp:inline distT="0" distB="0" distL="0" distR="0">
+            <wp:extent cx="3648737" cy="2736477"/>
+            <wp:effectExtent l="0" t="953" r="0" b="0"/>
+            <wp:docPr id="3" name="Picture 3"/>
+            <wp:cNvGraphicFramePr>
+              <a:graphicFrameLocks xmlns:a="http://schemas.openxmlformats.org/drawingml/2006/main" noChangeAspect="1"/>
+            </wp:cNvGraphicFramePr>
+            <a:graphic xmlns:a="http://schemas.openxmlformats.org/drawingml/2006/main">
+              <a:graphicData uri="http://schemas.openxmlformats.org/drawingml/2006/picture">
+                <pic:pic xmlns:pic="http://schemas.openxmlformats.org/drawingml/2006/picture">
+                  <pic:nvPicPr>
+                    <pic:cNvPr id="3" name="Draft 02.JPG"/>
+                    <pic:cNvPicPr/>
+                  </pic:nvPicPr>
+                  <pic:blipFill>
+                    <a:blip r:embed="rId6" cstate="print">
+                      <a:extLst>
+                        <a:ext uri="{28A0092B-C50C-407E-A947-70E740481C1C}">
+                          <a14:useLocalDpi xmlns:a14="http://schemas.microsoft.com/office/drawing/2010/main" val="0"/>
+                        </a:ext>
+                      </a:extLst>
+                    </a:blip>
+                    <a:stretch>
+                      <a:fillRect/>
+                    </a:stretch>
+                  </pic:blipFill>
+                  <pic:spPr>
+                    <a:xfrm rot="5400000">
+                      <a:off x="0" y="0"/>
+                      <a:ext cx="3675771" cy="2756752"/>
+                    </a:xfrm>
+                    <a:prstGeom prst="rect">
+                      <a:avLst/>
+                    </a:prstGeom>
+                  </pic:spPr>
+                </pic:pic>
+              </a:graphicData>
+            </a:graphic>
+          </wp:inline>
+        </w:drawing>
+      </w:r>
+    </w:p>
+    <w:p>
+      <w:pPr>
+        <w:rPr>
+          <w:b/>
+        </w:rPr>
+      </w:pPr>
+    </w:p>
+    <w:p>
+      <w:pPr>
+        <w:rPr>
+          <w:b/>
+        </w:rPr>
+      </w:pPr>
+    </w:p>
+    <w:p>
+      <w:pPr>
+        <w:rPr>
+          <w:b/>
+        </w:rPr>
+      </w:pPr>
+      <w:r>
+        <w:rPr>
+          <w:b/>
+        </w:rPr>
+        <w:t>Draft 03:</w:t>
+      </w:r>
+    </w:p>
+    <w:p>
+      <w:r>
+        <w:t>Idea of project general layout.</w:t>
+      </w:r>
+    </w:p>
+    <w:p>
+      <w:r>
+        <w:rPr>
+          <w:noProof/>
+        </w:rPr>
+        <w:drawing>
+          <wp:inline distT="0" distB="0" distL="0" distR="0">
+            <wp:extent cx="2796988" cy="3729421"/>
+            <wp:effectExtent l="0" t="0" r="0" b="4445"/>
+            <wp:docPr id="4" name="Picture 4"/>
+            <wp:cNvGraphicFramePr>
+              <a:graphicFrameLocks xmlns:a="http://schemas.openxmlformats.org/drawingml/2006/main" noChangeAspect="1"/>
+            </wp:cNvGraphicFramePr>
+            <a:graphic xmlns:a="http://schemas.openxmlformats.org/drawingml/2006/main">
+              <a:graphicData uri="http://schemas.openxmlformats.org/drawingml/2006/picture">
+                <pic:pic xmlns:pic="http://schemas.openxmlformats.org/drawingml/2006/picture">
+                  <pic:nvPicPr>
+                    <pic:cNvPr id="4" name="Draft 03.JPG"/>
+                    <pic:cNvPicPr/>
+                  </pic:nvPicPr>
+                  <pic:blipFill>
+                    <a:blip r:embed="rId7" cstate="print">
+                      <a:extLst>
+                        <a:ext uri="{28A0092B-C50C-407E-A947-70E740481C1C}">
+                          <a14:useLocalDpi xmlns:a14="http://schemas.microsoft.com/office/drawing/2010/main" val="0"/>
+                        </a:ext>
+                      </a:extLst>
+                    </a:blip>
+                    <a:stretch>
+                      <a:fillRect/>
+                    </a:stretch>
+                  </pic:blipFill>
+                  <pic:spPr>
+                    <a:xfrm>
+                      <a:off x="0" y="0"/>
+                      <a:ext cx="2799544" cy="3732830"/>
+                    </a:xfrm>
+                    <a:prstGeom prst="rect">
+                      <a:avLst/>
+                    </a:prstGeom>
+                  </pic:spPr>
+                </pic:pic>
+              </a:graphicData>
+            </a:graphic>
+          </wp:inline>
+        </w:drawing>
+      </w:r>
+    </w:p>
     <w:p/>
+    <w:p>
+      <w:pPr>
+        <w:rPr>
+          <w:b/>
+        </w:rPr>
+      </w:pPr>
+      <w:r>
+        <w:rPr>
+          <w:b/>
+        </w:rPr>
+        <w:lastRenderedPageBreak/>
+        <w:t>Draft 04:</w:t>
+      </w:r>
+    </w:p>
+    <w:p>
+      <w:r>
+        <w:t>Idea of Uploading File webpage interface.</w:t>
+      </w:r>
+      <w:bookmarkStart w:id="0" w:name="_GoBack"/>
+      <w:bookmarkEnd w:id="0"/>
+    </w:p>
+    <w:p>
+      <w:r>
+        <w:rPr>
+          <w:noProof/>
+        </w:rPr>
+        <w:drawing>
+          <wp:inline distT="0" distB="0" distL="0" distR="0">
+            <wp:extent cx="5727700" cy="4295775"/>
+            <wp:effectExtent l="0" t="0" r="0" b="0"/>
+            <wp:docPr id="5" name="Picture 5"/>
+            <wp:cNvGraphicFramePr>
+              <a:graphicFrameLocks xmlns:a="http://schemas.openxmlformats.org/drawingml/2006/main" noChangeAspect="1"/>
+            </wp:cNvGraphicFramePr>
+            <a:graphic xmlns:a="http://schemas.openxmlformats.org/drawingml/2006/main">
+              <a:graphicData uri="http://schemas.openxmlformats.org/drawingml/2006/picture">
+                <pic:pic xmlns:pic="http://schemas.openxmlformats.org/drawingml/2006/picture">
+                  <pic:nvPicPr>
+                    <pic:cNvPr id="5" name="Draft 04.JPG"/>
+                    <pic:cNvPicPr/>
+                  </pic:nvPicPr>
+                  <pic:blipFill>
+                    <a:blip r:embed="rId8" cstate="print">
+                      <a:extLst>
+                        <a:ext uri="{28A0092B-C50C-407E-A947-70E740481C1C}">
+                          <a14:useLocalDpi xmlns:a14="http://schemas.microsoft.com/office/drawing/2010/main" val="0"/>
+                        </a:ext>
+                      </a:extLst>
+                    </a:blip>
+                    <a:stretch>
+                      <a:fillRect/>
+                    </a:stretch>
+                  </pic:blipFill>
+                  <pic:spPr>
+                    <a:xfrm>
+                      <a:off x="0" y="0"/>
+                      <a:ext cx="5727700" cy="4295775"/>
+                    </a:xfrm>
+                    <a:prstGeom prst="rect">
+                      <a:avLst/>
+                    </a:prstGeom>
+                  </pic:spPr>
+                </pic:pic>
+              </a:graphicData>
+            </a:graphic>
+          </wp:inline>
+        </w:drawing>
+      </w:r>
+    </w:p>
     <w:sectPr>
       <w:pgSz w:w="11900" w:h="16840"/>
       <w:pgMar w:top="1440" w:right="1440" w:bottom="1440" w:left="1440" w:header="708" w:footer="708" w:gutter="0"/>

</xml_diff>